<commit_message>
Parametrics test and vector stuff from stud mac
</commit_message>
<xml_diff>
--- a/aos-10/parametric/parametrics-test.docx
+++ b/aos-10/parametric/parametrics-test.docx
@@ -11,6 +11,14 @@
         <w:t xml:space="preserve">Parametrics and Polar Test</w:t>
       </w:r>
     </w:p>
+    <w:p>
+      <w:pPr>
+        <w:pStyle w:val="FirstParagraph"/>
+      </w:pPr>
+      <w:r>
+        <w:t xml:space="preserve">DRAFT / QUESTION BANK</w:t>
+      </w:r>
+    </w:p>
     <w:bookmarkStart w:id="20" w:name="parametric-equations"/>
     <w:p>
       <w:pPr>
@@ -203,7 +211,7 @@
         <w:pStyle w:val="Compact"/>
       </w:pPr>
       <w:r>
-        <w:t xml:space="preserve">[4pts]</w:t>
+        <w:t xml:space="preserve">[3pts]</w:t>
       </w:r>
       <w:r>
         <w:t xml:space="preserve"> </w:t>
@@ -330,7 +338,7 @@
         <w:pStyle w:val="Compact"/>
       </w:pPr>
       <w:r>
-        <w:t xml:space="preserve">[4pts]</w:t>
+        <w:t xml:space="preserve">[3pts]</w:t>
       </w:r>
       <w:r>
         <w:t xml:space="preserve"> </w:t>
@@ -429,6 +437,14 @@
     </w:p>
     <w:p>
       <w:pPr>
+        <w:pStyle w:val="FirstParagraph"/>
+      </w:pPr>
+      <w:r>
+        <w:t xml:space="preserve">(some of these are designed as MC questions)</w:t>
+      </w:r>
+    </w:p>
+    <w:p>
+      <w:pPr>
         <w:numPr>
           <w:ilvl w:val="0"/>
           <w:numId w:val="1004"/>
@@ -436,7 +452,7 @@
         <w:pStyle w:val="Compact"/>
       </w:pPr>
       <w:r>
-        <w:t xml:space="preserve">Which of the following is not a possible coordinate for the indicated point.</w:t>
+        <w:t xml:space="preserve">[2pts] Which of the following is not a possible coordinate for the indicated point.</w:t>
       </w:r>
     </w:p>
     <w:p>
@@ -448,7 +464,7 @@
         <w:pStyle w:val="Compact"/>
       </w:pPr>
       <w:r>
-        <w:t xml:space="preserve">Convert</w:t>
+        <w:t xml:space="preserve">[2pts] Convert</w:t>
       </w:r>
       <w:r>
         <w:t xml:space="preserve"> </w:t>
@@ -515,10 +531,7 @@
           <m:t>2</m:t>
         </m:r>
         <m:r>
-          <m:t>p</m:t>
-        </m:r>
-        <m:r>
-          <m:t>i</m:t>
+          <m:t>π</m:t>
         </m:r>
       </m:oMath>
     </w:p>
@@ -531,7 +544,7 @@
         <w:pStyle w:val="Compact"/>
       </w:pPr>
       <w:r>
-        <w:t xml:space="preserve">Convert</w:t>
+        <w:t xml:space="preserve">[2pts] Convert</w:t>
       </w:r>
       <w:r>
         <w:t xml:space="preserve"> </w:t>
@@ -588,7 +601,7 @@
         <w:pStyle w:val="Compact"/>
       </w:pPr>
       <w:r>
-        <w:t xml:space="preserve">Which of the following points is furthest from the origin?</w:t>
+        <w:t xml:space="preserve">[2pts] Which of the following points is furthest from the origin?</w:t>
       </w:r>
     </w:p>
     <w:p>
@@ -600,7 +613,7 @@
         <w:pStyle w:val="Compact"/>
       </w:pPr>
       <w:r>
-        <w:t xml:space="preserve">Which points are between</w:t>
+        <w:t xml:space="preserve">[2pts] Which points are between</w:t>
       </w:r>
       <w:r>
         <w:t xml:space="preserve"> </w:t>
@@ -679,7 +692,7 @@
         <w:pStyle w:val="Compact"/>
       </w:pPr>
       <w:r>
-        <w:t xml:space="preserve">Convert to polar:</w:t>
+        <w:t xml:space="preserve">[2pts] Convert to polar:</w:t>
       </w:r>
       <w:r>
         <w:t xml:space="preserve"> </w:t>
@@ -735,7 +748,7 @@
         <w:pStyle w:val="Compact"/>
       </w:pPr>
       <w:r>
-        <w:t xml:space="preserve">Convert to rectangular:</w:t>
+        <w:t xml:space="preserve">[2pts] Convert to rectangular:</w:t>
       </w:r>
       <w:r>
         <w:t xml:space="preserve"> </w:t>
@@ -761,6 +774,9 @@
         </m:r>
         <m:r>
           <m:t>4</m:t>
+        </m:r>
+        <m:r>
+          <m:t>r</m:t>
         </m:r>
         <m:r>
           <m:rPr>
@@ -792,7 +808,7 @@
         <w:pStyle w:val="Compact"/>
       </w:pPr>
       <w:r>
-        <w:t xml:space="preserve">Which of the following is the graph of</w:t>
+        <w:t xml:space="preserve">[2pts] Which of the following is the graph of</w:t>
       </w:r>
       <w:r>
         <w:t xml:space="preserve"> </w:t>
@@ -806,18 +822,6 @@
             <m:sty m:val="p"/>
           </m:rPr>
           <m:t>=</m:t>
-        </m:r>
-        <m:r>
-          <m:t>3</m:t>
-        </m:r>
-        <m:r>
-          <m:rPr>
-            <m:sty m:val="p"/>
-          </m:rPr>
-          <m:t>−</m:t>
-        </m:r>
-        <m:r>
-          <m:t>4</m:t>
         </m:r>
         <m:r>
           <m:rPr>
@@ -834,6 +838,9 @@
           </m:dPr>
           <m:e>
             <m:r>
+              <m:t>2</m:t>
+            </m:r>
+            <m:r>
               <m:t>θ</m:t>
             </m:r>
           </m:e>
@@ -852,7 +859,7 @@
         <w:pStyle w:val="Compact"/>
       </w:pPr>
       <w:r>
-        <w:t xml:space="preserve">Which of the following is the graph of</w:t>
+        <w:t xml:space="preserve">[2pts] Which of the following is the graph of</w:t>
       </w:r>
       <w:r>
         <w:t xml:space="preserve"> </w:t>
@@ -868,19 +875,13 @@
           <m:t>=</m:t>
         </m:r>
         <m:r>
-          <m:rPr>
-            <m:sty m:val="p"/>
-          </m:rPr>
-          <m:t>−</m:t>
-        </m:r>
-        <m:r>
           <m:t>4</m:t>
         </m:r>
         <m:r>
           <m:rPr>
             <m:sty m:val="p"/>
           </m:rPr>
-          <m:t>cos</m:t>
+          <m:t>sin</m:t>
         </m:r>
         <m:d>
           <m:dPr>
@@ -909,7 +910,7 @@
         <w:pStyle w:val="Compact"/>
       </w:pPr>
       <w:r>
-        <w:t xml:space="preserve">What are the</w:t>
+        <w:t xml:space="preserve">[2pts] What are the</w:t>
       </w:r>
       <w:r>
         <w:t xml:space="preserve"> </w:t>
@@ -981,78 +982,6 @@
         </m:d>
       </m:oMath>
     </w:p>
-    <w:p>
-      <w:pPr>
-        <w:numPr>
-          <w:ilvl w:val="0"/>
-          <w:numId w:val="1004"/>
-        </w:numPr>
-        <w:pStyle w:val="Compact"/>
-      </w:pPr>
-      <w:r>
-        <w:t xml:space="preserve">What conic section is represented by</w:t>
-      </w:r>
-      <w:r>
-        <w:t xml:space="preserve"> </w:t>
-      </w:r>
-      <m:oMath>
-        <m:r>
-          <m:t>r</m:t>
-        </m:r>
-        <m:r>
-          <m:rPr>
-            <m:sty m:val="p"/>
-          </m:rPr>
-          <m:t>=</m:t>
-        </m:r>
-        <m:f>
-          <m:fPr>
-            <m:type m:val="bar"/>
-          </m:fPr>
-          <m:num>
-            <m:r>
-              <m:t>1</m:t>
-            </m:r>
-          </m:num>
-          <m:den>
-            <m:r>
-              <m:t>2</m:t>
-            </m:r>
-            <m:r>
-              <m:rPr>
-                <m:sty m:val="p"/>
-              </m:rPr>
-              <m:t>−</m:t>
-            </m:r>
-            <m:r>
-              <m:t>3</m:t>
-            </m:r>
-            <m:r>
-              <m:rPr>
-                <m:sty m:val="p"/>
-              </m:rPr>
-              <m:t>cos</m:t>
-            </m:r>
-            <m:d>
-              <m:dPr>
-                <m:begChr m:val="("/>
-                <m:endChr m:val=")"/>
-                <m:sepChr m:val=""/>
-                <m:grow/>
-              </m:dPr>
-              <m:e>
-                <m:r>
-                  <m:t>θ</m:t>
-                </m:r>
-              </m:e>
-            </m:d>
-          </m:den>
-        </m:f>
-      </m:oMath>
-      <w:r>
-        <w:t xml:space="preserve">?</w:t>
-      </w:r>
-    </w:p>
     <w:bookmarkEnd w:id="21"/>
     <w:bookmarkStart w:id="22" w:name="truefalse"/>
     <w:p>
@@ -1072,7 +1001,7 @@
         <w:pStyle w:val="Compact"/>
       </w:pPr>
       <w:r>
-        <w:t xml:space="preserve">It is possible for a single point in the plane to have the same coordinates in both rectangular and polar representations.</w:t>
+        <w:t xml:space="preserve">[1pt] It is possible for a single point in the plane to have the same coordinates in both rectangular and polar representations.</w:t>
       </w:r>
     </w:p>
     <w:p>
@@ -1084,7 +1013,7 @@
         <w:pStyle w:val="Compact"/>
       </w:pPr>
       <w:r>
-        <w:t xml:space="preserve">A function</w:t>
+        <w:t xml:space="preserve">[1pt] A function</w:t>
       </w:r>
       <w:r>
         <w:t xml:space="preserve"> </w:t>
@@ -1132,7 +1061,7 @@
         <w:pStyle w:val="Compact"/>
       </w:pPr>
       <w:r>
-        <w:t xml:space="preserve">The graph of a parametric system cannot intersect itself.</w:t>
+        <w:t xml:space="preserve">[1pt] The graph of a parametric system cannot intersect itself.</w:t>
       </w:r>
     </w:p>
     <w:p>
@@ -1144,7 +1073,7 @@
         <w:pStyle w:val="Compact"/>
       </w:pPr>
       <w:r>
-        <w:t xml:space="preserve">Every polar graph fails the vertical line test.</w:t>
+        <w:t xml:space="preserve">[1pt] Every polar graph fails the vertical line test.</w:t>
       </w:r>
     </w:p>
     <w:p>
@@ -1156,7 +1085,7 @@
         <w:pStyle w:val="Compact"/>
       </w:pPr>
       <w:r>
-        <w:t xml:space="preserve">Every point in the plane has infinitely many polar coordinate representations.</w:t>
+        <w:t xml:space="preserve">[1pt] Every point in the plane has infinitely many polar coordinate representations.</w:t>
       </w:r>
     </w:p>
     <w:bookmarkEnd w:id="22"/>
@@ -1203,7 +1132,18 @@
         <w:t xml:space="preserve"> </w:t>
       </w:r>
       <w:r>
-        <w:t xml:space="preserve">function of time. (Assume the ground has a y-coordinate of 0).</w:t>
+        <w:t xml:space="preserve">function of time. (Assume the ground has a</w:t>
+      </w:r>
+      <w:r>
+        <w:t xml:space="preserve"> </w:t>
+      </w:r>
+      <m:oMath>
+        <m:r>
+          <m:t>y</m:t>
+        </m:r>
+      </m:oMath>
+      <w:r>
+        <w:t xml:space="preserve">-coordinate of 0).</w:t>
       </w:r>
     </w:p>
     <w:p>
@@ -1443,6 +1383,91 @@
       </w:pPr>
     </w:lvl>
   </w:abstractNum>
+  <w:abstractNum w:abstractNumId="99821">
+    <w:nsid w:val="A99821"/>
+    <w:multiLevelType w:val="multilevel"/>
+    <w:lvl w:ilvl="0">
+      <w:start w:val="1"/>
+      <w:numFmt w:val="upperLetter"/>
+      <w:lvlText w:val="%1)"/>
+      <w:lvlJc w:val="left"/>
+      <w:pPr>
+        <w:ind w:left="720" w:hanging="480"/>
+      </w:pPr>
+    </w:lvl>
+    <w:lvl w:ilvl="1">
+      <w:start w:val="1"/>
+      <w:numFmt w:val="upperLetter"/>
+      <w:lvlText w:val="%2)"/>
+      <w:lvlJc w:val="left"/>
+      <w:pPr>
+        <w:ind w:left="1440" w:hanging="480"/>
+      </w:pPr>
+    </w:lvl>
+    <w:lvl w:ilvl="2">
+      <w:start w:val="1"/>
+      <w:numFmt w:val="upperLetter"/>
+      <w:lvlText w:val="%3)"/>
+      <w:lvlJc w:val="left"/>
+      <w:pPr>
+        <w:ind w:left="2160" w:hanging="480"/>
+      </w:pPr>
+    </w:lvl>
+    <w:lvl w:ilvl="3">
+      <w:start w:val="1"/>
+      <w:numFmt w:val="upperLetter"/>
+      <w:lvlText w:val="%4)"/>
+      <w:lvlJc w:val="left"/>
+      <w:pPr>
+        <w:ind w:left="2880" w:hanging="480"/>
+      </w:pPr>
+    </w:lvl>
+    <w:lvl w:ilvl="4">
+      <w:start w:val="1"/>
+      <w:numFmt w:val="upperLetter"/>
+      <w:lvlText w:val="%5)"/>
+      <w:lvlJc w:val="left"/>
+      <w:pPr>
+        <w:ind w:left="3600" w:hanging="480"/>
+      </w:pPr>
+    </w:lvl>
+    <w:lvl w:ilvl="5">
+      <w:start w:val="1"/>
+      <w:numFmt w:val="upperLetter"/>
+      <w:lvlText w:val="%6)"/>
+      <w:lvlJc w:val="left"/>
+      <w:pPr>
+        <w:ind w:left="4320" w:hanging="480"/>
+      </w:pPr>
+    </w:lvl>
+    <w:lvl w:ilvl="6">
+      <w:start w:val="1"/>
+      <w:numFmt w:val="upperLetter"/>
+      <w:lvlText w:val="%7)"/>
+      <w:lvlJc w:val="left"/>
+      <w:pPr>
+        <w:ind w:left="5040" w:hanging="480"/>
+      </w:pPr>
+    </w:lvl>
+    <w:lvl w:ilvl="7">
+      <w:start w:val="1"/>
+      <w:numFmt w:val="upperLetter"/>
+      <w:lvlText w:val="%8)"/>
+      <w:lvlJc w:val="left"/>
+      <w:pPr>
+        <w:ind w:left="5760" w:hanging="480"/>
+      </w:pPr>
+    </w:lvl>
+    <w:lvl w:ilvl="8">
+      <w:start w:val="1"/>
+      <w:numFmt w:val="upperLetter"/>
+      <w:lvlText w:val="%9)"/>
+      <w:lvlJc w:val="left"/>
+      <w:pPr>
+        <w:ind w:left="6480" w:hanging="480"/>
+      </w:pPr>
+    </w:lvl>
+  </w:abstractNum>
   <w:num w:numId="1000">
     <w:abstractNumId w:val="990"/>
   </w:num>
@@ -1477,7 +1502,7 @@
     </w:lvlOverride>
   </w:num>
   <w:num w:numId="1002">
-    <w:abstractNumId w:val="99411"/>
+    <w:abstractNumId w:val="99821"/>
     <w:lvlOverride w:ilvl="0">
       <w:startOverride w:val="1"/>
     </w:lvlOverride>
@@ -1507,7 +1532,7 @@
     </w:lvlOverride>
   </w:num>
   <w:num w:numId="1003">
-    <w:abstractNumId w:val="99411"/>
+    <w:abstractNumId w:val="99821"/>
     <w:lvlOverride w:ilvl="0">
       <w:startOverride w:val="1"/>
     </w:lvlOverride>

</xml_diff>